<commit_message>
ajout du MVC  question
</commit_message>
<xml_diff>
--- a/bin/dependance_git.docx
+++ b/bin/dependance_git.docx
@@ -2839,10 +2839,20 @@
       <w:r>
         <w:t xml:space="preserve">. </w:t>
       </w:r>
+    </w:p>
+    <w:p/>
+    <w:p>
+      <w:r>
+        <w:t xml:space="preserve">15) le problème dans le cade :    si on veut ajouter d’autre forfait on doit vérifier pour chaque type de forfait pour ajouter le </w:t>
+      </w:r>
+      <w:r>
+        <w:t>nombre de livre mensuel autorisé.</w:t>
+      </w:r>
+    </w:p>
+    <w:p>
       <w:bookmarkStart w:id="0" w:name="_GoBack"/>
       <w:bookmarkEnd w:id="0"/>
     </w:p>
-    <w:p/>
     <w:p/>
     <w:p/>
     <w:sectPr>

</xml_diff>